<commit_message>
resolution du probleme '1/dx'
</commit_message>
<xml_diff>
--- a/doc/rapport_v0.docx
+++ b/doc/rapport_v0.docx
@@ -12917,7 +12917,14 @@
                         <w:rFonts w:ascii="Cambria Math" w:eastAsiaTheme="minorEastAsia" w:hAnsi="Cambria Math"/>
                         <w:lang w:val="en-US"/>
                       </w:rPr>
-                      <m:t>Δx</m:t>
+                      <m:t>Δ</m:t>
+                    </m:r>
+                    <m:r>
+                      <w:rPr>
+                        <w:rFonts w:ascii="Cambria Math" w:eastAsiaTheme="minorEastAsia" w:hAnsi="Cambria Math"/>
+                        <w:lang w:val="en-US"/>
+                      </w:rPr>
+                      <m:t>t</m:t>
                     </m:r>
                   </m:den>
                 </m:f>
@@ -13390,7 +13397,14 @@
                         <w:rFonts w:ascii="Cambria Math" w:eastAsiaTheme="minorEastAsia" w:hAnsi="Cambria Math"/>
                         <w:lang w:val="en-US"/>
                       </w:rPr>
-                      <m:t>Δx</m:t>
+                      <m:t>Δ</m:t>
+                    </m:r>
+                    <m:r>
+                      <w:rPr>
+                        <w:rFonts w:ascii="Cambria Math" w:eastAsiaTheme="minorEastAsia" w:hAnsi="Cambria Math"/>
+                        <w:lang w:val="en-US"/>
+                      </w:rPr>
+                      <m:t>t</m:t>
                     </m:r>
                   </m:den>
                 </m:f>
@@ -22410,7 +22424,7 @@
 </file>
 
 <file path=customXml/itemProps1.xml><?xml version="1.0" encoding="utf-8"?>
-<ds:datastoreItem xmlns:ds="http://schemas.openxmlformats.org/officeDocument/2006/customXml" ds:itemID="{C3C83867-FA00-4337-9D3E-48746E59B0E5}">
+<ds:datastoreItem xmlns:ds="http://schemas.openxmlformats.org/officeDocument/2006/customXml" ds:itemID="{4C5B6FC3-4111-477C-9E51-783EDD7ED8DE}">
   <ds:schemaRefs>
     <ds:schemaRef ds:uri="http://schemas.openxmlformats.org/officeDocument/2006/bibliography"/>
   </ds:schemaRefs>

</xml_diff>